<commit_message>
added select oponent sequence diagram -bp
</commit_message>
<xml_diff>
--- a/projects/Report1/ProjectReport1.docx
+++ b/projects/Report1/ProjectReport1.docx
@@ -1,6 +1,6 @@
 
 <file path=word/document.xml><?xml version="1.0" encoding="utf-8"?>
-<w:document xmlns:wpc="http://schemas.microsoft.com/office/word/2010/wordprocessingCanvas" xmlns:mo="http://schemas.microsoft.com/office/mac/office/2008/main" xmlns:mc="http://schemas.openxmlformats.org/markup-compatibility/2006" xmlns:mv="urn:schemas-microsoft-com:mac:vml" xmlns:o="urn:schemas-microsoft-com:office:office" xmlns:r="http://schemas.openxmlformats.org/officeDocument/2006/relationships" xmlns:m="http://schemas.openxmlformats.org/officeDocument/2006/math" xmlns:v="urn:schemas-microsoft-com:vml" xmlns:wp14="http://schemas.microsoft.com/office/word/2010/wordprocessingDrawing" xmlns:wp="http://schemas.openxmlformats.org/drawingml/2006/wordprocessingDrawing" xmlns:w10="urn:schemas-microsoft-com:office:word" xmlns:w="http://schemas.openxmlformats.org/wordprocessingml/2006/main" xmlns:w14="http://schemas.microsoft.com/office/word/2010/wordml" xmlns:w15="http://schemas.microsoft.com/office/word/2012/wordml" xmlns:wpg="http://schemas.microsoft.com/office/word/2010/wordprocessingGroup" xmlns:wpi="http://schemas.microsoft.com/office/word/2010/wordprocessingInk" xmlns:wne="http://schemas.microsoft.com/office/word/2006/wordml" xmlns:wps="http://schemas.microsoft.com/office/word/2010/wordprocessingShape" mc:Ignorable="w14 w15 wp14">
+<w:document xmlns:wpc="http://schemas.microsoft.com/office/word/2010/wordprocessingCanvas" xmlns:cx="http://schemas.microsoft.com/office/drawing/2014/chartex" xmlns:cx1="http://schemas.microsoft.com/office/drawing/2015/9/8/chartex" xmlns:cx2="http://schemas.microsoft.com/office/drawing/2015/10/21/chartex" xmlns:cx3="http://schemas.microsoft.com/office/drawing/2016/5/9/chartex" xmlns:cx4="http://schemas.microsoft.com/office/drawing/2016/5/10/chartex" xmlns:cx5="http://schemas.microsoft.com/office/drawing/2016/5/11/chartex" xmlns:cx6="http://schemas.microsoft.com/office/drawing/2016/5/12/chartex" xmlns:cx7="http://schemas.microsoft.com/office/drawing/2016/5/13/chartex" xmlns:cx8="http://schemas.microsoft.com/office/drawing/2016/5/14/chartex" xmlns:mc="http://schemas.openxmlformats.org/markup-compatibility/2006" xmlns:aink="http://schemas.microsoft.com/office/drawing/2016/ink" xmlns:am3d="http://schemas.microsoft.com/office/drawing/2017/model3d" xmlns:o="urn:schemas-microsoft-com:office:office" xmlns:r="http://schemas.openxmlformats.org/officeDocument/2006/relationships" xmlns:m="http://schemas.openxmlformats.org/officeDocument/2006/math" xmlns:v="urn:schemas-microsoft-com:vml" xmlns:wp14="http://schemas.microsoft.com/office/word/2010/wordprocessingDrawing" xmlns:wp="http://schemas.openxmlformats.org/drawingml/2006/wordprocessingDrawing" xmlns:w10="urn:schemas-microsoft-com:office:word" xmlns:w="http://schemas.openxmlformats.org/wordprocessingml/2006/main" xmlns:w14="http://schemas.microsoft.com/office/word/2010/wordml" xmlns:w15="http://schemas.microsoft.com/office/word/2012/wordml" xmlns:w16cid="http://schemas.microsoft.com/office/word/2016/wordml/cid" xmlns:w16se="http://schemas.microsoft.com/office/word/2015/wordml/symex" xmlns:wpg="http://schemas.microsoft.com/office/word/2010/wordprocessingGroup" xmlns:wpi="http://schemas.microsoft.com/office/word/2010/wordprocessingInk" xmlns:wne="http://schemas.microsoft.com/office/word/2006/wordml" xmlns:wps="http://schemas.microsoft.com/office/word/2010/wordprocessingShape" mc:Ignorable="w14 w15 w16se w16cid wp14">
   <w:body>
     <w:p>
       <w:pPr>
@@ -271,19 +271,17 @@
       <w:r>
         <w:t>Revised project management, user interface specifications.</w:t>
       </w:r>
-      <w:bookmarkStart w:id="3" w:name="_GoBack"/>
-      <w:bookmarkEnd w:id="3"/>
     </w:p>
     <w:p>
       <w:pPr>
         <w:pStyle w:val="Heading3"/>
         <w:ind w:left="720"/>
       </w:pPr>
-      <w:bookmarkStart w:id="4" w:name="_Toc494097098"/>
+      <w:bookmarkStart w:id="3" w:name="_Toc494097098"/>
       <w:r>
         <w:t>Brent Parker:</w:t>
       </w:r>
-      <w:bookmarkEnd w:id="4"/>
+      <w:bookmarkEnd w:id="3"/>
     </w:p>
     <w:p>
       <w:pPr>
@@ -346,7 +344,7 @@
     <w:p/>
     <w:p/>
     <w:p/>
-    <w:bookmarkStart w:id="5" w:name="_Toc494097099" w:displacedByCustomXml="next"/>
+    <w:bookmarkStart w:id="4" w:name="_Toc494097099" w:displacedByCustomXml="next"/>
     <w:sdt>
       <w:sdtPr>
         <w:rPr>
@@ -370,7 +368,7 @@
           <w:r>
             <w:t>Contents</w:t>
           </w:r>
-          <w:bookmarkEnd w:id="5"/>
+          <w:bookmarkEnd w:id="4"/>
         </w:p>
         <w:p>
           <w:pPr>
@@ -1646,11 +1644,11 @@
       <w:pPr>
         <w:pStyle w:val="Heading1"/>
       </w:pPr>
-      <w:bookmarkStart w:id="6" w:name="_Toc494097100"/>
+      <w:bookmarkStart w:id="5" w:name="_Toc494097100"/>
       <w:r>
         <w:t>Problem Statement</w:t>
       </w:r>
-      <w:bookmarkEnd w:id="6"/>
+      <w:bookmarkEnd w:id="5"/>
     </w:p>
     <w:p>
       <w:pPr>
@@ -1887,11 +1885,11 @@
       <w:pPr>
         <w:pStyle w:val="Heading1"/>
       </w:pPr>
-      <w:bookmarkStart w:id="7" w:name="_Toc494097101"/>
+      <w:bookmarkStart w:id="6" w:name="_Toc494097101"/>
       <w:r>
         <w:t>Glossary of Terms</w:t>
       </w:r>
-      <w:bookmarkEnd w:id="7"/>
+      <w:bookmarkEnd w:id="6"/>
     </w:p>
     <w:p>
       <w:r>
@@ -2037,7 +2035,7 @@
               </wp:anchor>
             </w:drawing>
           </mc:Choice>
-          <mc:Fallback xmlns:w16se="http://schemas.microsoft.com/office/word/2015/wordml/symex" xmlns:w16cid="http://schemas.microsoft.com/office/word/2016/wordml/cid" xmlns:am3d="http://schemas.microsoft.com/office/drawing/2017/model3d" xmlns:aink="http://schemas.microsoft.com/office/drawing/2016/ink" xmlns:cx8="http://schemas.microsoft.com/office/drawing/2016/5/14/chartex" xmlns:cx7="http://schemas.microsoft.com/office/drawing/2016/5/13/chartex" xmlns:cx6="http://schemas.microsoft.com/office/drawing/2016/5/12/chartex" xmlns:cx5="http://schemas.microsoft.com/office/drawing/2016/5/11/chartex" xmlns:cx4="http://schemas.microsoft.com/office/drawing/2016/5/10/chartex" xmlns:cx3="http://schemas.microsoft.com/office/drawing/2016/5/9/chartex" xmlns:cx2="http://schemas.microsoft.com/office/drawing/2015/10/21/chartex" xmlns:cx1="http://schemas.microsoft.com/office/drawing/2015/9/8/chartex" xmlns:cx="http://schemas.microsoft.com/office/drawing/2014/chartex">
+          <mc:Fallback>
             <w:pict>
               <v:rect w14:anchorId="05580911" id="Text Box 2" o:spid="_x0000_s1026" style="position:absolute;margin-left:424.5pt;margin-top:1.1pt;width:126.15pt;height:171.15pt;z-index:3;visibility:visible;mso-wrap-style:square;mso-wrap-distance-left:9pt;mso-wrap-distance-top:3.6pt;mso-wrap-distance-right:9pt;mso-wrap-distance-bottom:3.6pt;mso-position-horizontal:absolute;mso-position-horizontal-relative:page;mso-position-vertical:absolute;mso-position-vertical-relative:text;v-text-anchor:top" o:gfxdata="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" filled="f" stroked="f">
                 <v:textbox>
@@ -2221,7 +2219,7 @@
               </wp:anchor>
             </w:drawing>
           </mc:Choice>
-          <mc:Fallback xmlns:w16se="http://schemas.microsoft.com/office/word/2015/wordml/symex" xmlns:w16cid="http://schemas.microsoft.com/office/word/2016/wordml/cid" xmlns:am3d="http://schemas.microsoft.com/office/drawing/2017/model3d" xmlns:aink="http://schemas.microsoft.com/office/drawing/2016/ink" xmlns:cx8="http://schemas.microsoft.com/office/drawing/2016/5/14/chartex" xmlns:cx7="http://schemas.microsoft.com/office/drawing/2016/5/13/chartex" xmlns:cx6="http://schemas.microsoft.com/office/drawing/2016/5/12/chartex" xmlns:cx5="http://schemas.microsoft.com/office/drawing/2016/5/11/chartex" xmlns:cx4="http://schemas.microsoft.com/office/drawing/2016/5/10/chartex" xmlns:cx3="http://schemas.microsoft.com/office/drawing/2016/5/9/chartex" xmlns:cx2="http://schemas.microsoft.com/office/drawing/2015/10/21/chartex" xmlns:cx1="http://schemas.microsoft.com/office/drawing/2015/9/8/chartex" xmlns:cx="http://schemas.microsoft.com/office/drawing/2014/chartex">
+          <mc:Fallback>
             <w:pict>
               <v:rect w14:anchorId="1E29BDDA" id="_x0000_s1027" style="position:absolute;margin-left:425.25pt;margin-top:.75pt;width:126.15pt;height:202.65pt;z-index:4;visibility:visible;mso-wrap-style:square;mso-wrap-distance-left:9pt;mso-wrap-distance-top:3.6pt;mso-wrap-distance-right:9pt;mso-wrap-distance-bottom:3.6pt;mso-position-horizontal:absolute;mso-position-horizontal-relative:page;mso-position-vertical:absolute;mso-position-vertical-relative:text;v-text-anchor:top" o:gfxdata="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" filled="f" stroked="f">
                 <v:textbox>
@@ -2392,7 +2390,7 @@
               </wp:anchor>
             </w:drawing>
           </mc:Choice>
-          <mc:Fallback xmlns:w16se="http://schemas.microsoft.com/office/word/2015/wordml/symex" xmlns:w16cid="http://schemas.microsoft.com/office/word/2016/wordml/cid" xmlns:am3d="http://schemas.microsoft.com/office/drawing/2017/model3d" xmlns:aink="http://schemas.microsoft.com/office/drawing/2016/ink" xmlns:cx8="http://schemas.microsoft.com/office/drawing/2016/5/14/chartex" xmlns:cx7="http://schemas.microsoft.com/office/drawing/2016/5/13/chartex" xmlns:cx6="http://schemas.microsoft.com/office/drawing/2016/5/12/chartex" xmlns:cx5="http://schemas.microsoft.com/office/drawing/2016/5/11/chartex" xmlns:cx4="http://schemas.microsoft.com/office/drawing/2016/5/10/chartex" xmlns:cx3="http://schemas.microsoft.com/office/drawing/2016/5/9/chartex" xmlns:cx2="http://schemas.microsoft.com/office/drawing/2015/10/21/chartex" xmlns:cx1="http://schemas.microsoft.com/office/drawing/2015/9/8/chartex" xmlns:cx="http://schemas.microsoft.com/office/drawing/2014/chartex">
+          <mc:Fallback>
             <w:pict>
               <v:rect w14:anchorId="06B2A32E" id="_x0000_s1028" style="position:absolute;margin-left:291.7pt;margin-top:53.8pt;width:342.9pt;height:109.65pt;z-index:5;visibility:visible;mso-wrap-style:square;mso-wrap-distance-left:9pt;mso-wrap-distance-top:3.6pt;mso-wrap-distance-right:9pt;mso-wrap-distance-bottom:3.6pt;mso-position-horizontal:right;mso-position-horizontal-relative:margin;mso-position-vertical:absolute;mso-position-vertical-relative:text;v-text-anchor:top" o:gfxdata="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" filled="f" stroked="f">
                 <v:textbox>
@@ -2570,7 +2568,7 @@
               </wp:anchor>
             </w:drawing>
           </mc:Choice>
-          <mc:Fallback xmlns:w16se="http://schemas.microsoft.com/office/word/2015/wordml/symex" xmlns:w16cid="http://schemas.microsoft.com/office/word/2016/wordml/cid" xmlns:am3d="http://schemas.microsoft.com/office/drawing/2017/model3d" xmlns:aink="http://schemas.microsoft.com/office/drawing/2016/ink" xmlns:cx8="http://schemas.microsoft.com/office/drawing/2016/5/14/chartex" xmlns:cx7="http://schemas.microsoft.com/office/drawing/2016/5/13/chartex" xmlns:cx6="http://schemas.microsoft.com/office/drawing/2016/5/12/chartex" xmlns:cx5="http://schemas.microsoft.com/office/drawing/2016/5/11/chartex" xmlns:cx4="http://schemas.microsoft.com/office/drawing/2016/5/10/chartex" xmlns:cx3="http://schemas.microsoft.com/office/drawing/2016/5/9/chartex" xmlns:cx2="http://schemas.microsoft.com/office/drawing/2015/10/21/chartex" xmlns:cx1="http://schemas.microsoft.com/office/drawing/2015/9/8/chartex" xmlns:cx="http://schemas.microsoft.com/office/drawing/2014/chartex">
+          <mc:Fallback>
             <w:pict>
               <v:rect w14:anchorId="1DF5F00E" id="_x0000_s1029" style="position:absolute;margin-left:293.2pt;margin-top:.7pt;width:344.4pt;height:162.9pt;z-index:6;visibility:visible;mso-wrap-style:square;mso-wrap-distance-left:9pt;mso-wrap-distance-top:3.6pt;mso-wrap-distance-right:9pt;mso-wrap-distance-bottom:3.6pt;mso-position-horizontal:right;mso-position-horizontal-relative:margin;mso-position-vertical:absolute;mso-position-vertical-relative:text;v-text-anchor:top" o:gfxdata="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" filled="f" stroked="f">
                 <v:textbox>
@@ -2745,7 +2743,7 @@
               </wp:anchor>
             </w:drawing>
           </mc:Choice>
-          <mc:Fallback xmlns:w16se="http://schemas.microsoft.com/office/word/2015/wordml/symex" xmlns:w16cid="http://schemas.microsoft.com/office/word/2016/wordml/cid" xmlns:am3d="http://schemas.microsoft.com/office/drawing/2017/model3d" xmlns:aink="http://schemas.microsoft.com/office/drawing/2016/ink" xmlns:cx8="http://schemas.microsoft.com/office/drawing/2016/5/14/chartex" xmlns:cx7="http://schemas.microsoft.com/office/drawing/2016/5/13/chartex" xmlns:cx6="http://schemas.microsoft.com/office/drawing/2016/5/12/chartex" xmlns:cx5="http://schemas.microsoft.com/office/drawing/2016/5/11/chartex" xmlns:cx4="http://schemas.microsoft.com/office/drawing/2016/5/10/chartex" xmlns:cx3="http://schemas.microsoft.com/office/drawing/2016/5/9/chartex" xmlns:cx2="http://schemas.microsoft.com/office/drawing/2015/10/21/chartex" xmlns:cx1="http://schemas.microsoft.com/office/drawing/2015/9/8/chartex" xmlns:cx="http://schemas.microsoft.com/office/drawing/2014/chartex">
+          <mc:Fallback>
             <w:pict>
               <v:rect w14:anchorId="51F55B1D" id="_x0000_s1030" style="position:absolute;margin-left:123.4pt;margin-top:.75pt;width:174.6pt;height:135.9pt;z-index:2;visibility:visible;mso-wrap-style:square;mso-wrap-distance-left:9pt;mso-wrap-distance-top:3.6pt;mso-wrap-distance-right:9pt;mso-wrap-distance-bottom:3.6pt;mso-position-horizontal:right;mso-position-horizontal-relative:margin;mso-position-vertical:absolute;mso-position-vertical-relative:text;v-text-anchor:top" o:gfxdata="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" filled="f" stroked="f">
                 <v:textbox>
@@ -2868,7 +2866,7 @@
               </wp:anchor>
             </w:drawing>
           </mc:Choice>
-          <mc:Fallback xmlns:w16se="http://schemas.microsoft.com/office/word/2015/wordml/symex" xmlns:w16cid="http://schemas.microsoft.com/office/word/2016/wordml/cid" xmlns:am3d="http://schemas.microsoft.com/office/drawing/2017/model3d" xmlns:aink="http://schemas.microsoft.com/office/drawing/2016/ink" xmlns:cx8="http://schemas.microsoft.com/office/drawing/2016/5/14/chartex" xmlns:cx7="http://schemas.microsoft.com/office/drawing/2016/5/13/chartex" xmlns:cx6="http://schemas.microsoft.com/office/drawing/2016/5/12/chartex" xmlns:cx5="http://schemas.microsoft.com/office/drawing/2016/5/11/chartex" xmlns:cx4="http://schemas.microsoft.com/office/drawing/2016/5/10/chartex" xmlns:cx3="http://schemas.microsoft.com/office/drawing/2016/5/9/chartex" xmlns:cx2="http://schemas.microsoft.com/office/drawing/2015/10/21/chartex" xmlns:cx1="http://schemas.microsoft.com/office/drawing/2015/9/8/chartex" xmlns:cx="http://schemas.microsoft.com/office/drawing/2014/chartex">
+          <mc:Fallback>
             <w:pict>
               <v:rect w14:anchorId="612F4AD2" id="_x0000_s1031" style="position:absolute;margin-left:123.4pt;margin-top:144.6pt;width:174.6pt;height:135.9pt;z-index:7;visibility:visible;mso-wrap-style:square;mso-wrap-distance-left:9pt;mso-wrap-distance-top:3.6pt;mso-wrap-distance-right:9pt;mso-wrap-distance-bottom:3.6pt;mso-position-horizontal:right;mso-position-horizontal-relative:margin;mso-position-vertical:absolute;mso-position-vertical-relative:text;v-text-anchor:top" o:gfxdata="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" filled="f" stroked="f">
                 <v:textbox>
@@ -3134,12 +3132,12 @@
       <w:pPr>
         <w:pStyle w:val="Heading1"/>
       </w:pPr>
-      <w:bookmarkStart w:id="8" w:name="_Toc494097102"/>
+      <w:bookmarkStart w:id="7" w:name="_Toc494097102"/>
       <w:r>
         <w:lastRenderedPageBreak/>
         <w:t>System Requirements</w:t>
       </w:r>
-      <w:bookmarkEnd w:id="8"/>
+      <w:bookmarkEnd w:id="7"/>
     </w:p>
     <w:p>
       <w:pPr>
@@ -5937,53 +5935,53 @@
       <w:pPr>
         <w:pStyle w:val="Heading1"/>
       </w:pPr>
-      <w:bookmarkStart w:id="9" w:name="_Toc494097103"/>
+      <w:bookmarkStart w:id="8" w:name="_Toc494097103"/>
       <w:r>
         <w:t>Stakeholders</w:t>
       </w:r>
+      <w:bookmarkEnd w:id="8"/>
+    </w:p>
+    <w:p>
+      <w:r>
+        <w:t>We have identified four major stakeholders:</w:t>
+      </w:r>
+    </w:p>
+    <w:p/>
+    <w:p>
+      <w:r>
+        <w:t>S1: The customer/end user -- In this case, the customer and end user can be considered the same group.  They are people who pay for and use this software.</w:t>
+      </w:r>
+    </w:p>
+    <w:p/>
+    <w:p>
+      <w:r>
+        <w:t>S2: The design team -- These are the people in charge of making the necessary decisions to make this project a reality.</w:t>
+      </w:r>
+    </w:p>
+    <w:p/>
+    <w:p>
+      <w:r>
+        <w:t>S3: Video game publisher –  A publisher gets the completed game to the customers.  It can either be an external publishing company or the design team could self-publish.  Using an existing IP may limit the publishing options.</w:t>
+      </w:r>
+    </w:p>
+    <w:p/>
+    <w:p>
+      <w:r>
+        <w:t>S4: Board game publisher – Dominion is an existing IP and the rights to digitally publish would have to be obtained from the publisher of the cardboard version.  The publisher has been identified as Rio Grande Games.</w:t>
+      </w:r>
+    </w:p>
+    <w:p/>
+    <w:p>
+      <w:pPr>
+        <w:pStyle w:val="Heading1"/>
+      </w:pPr>
+      <w:bookmarkStart w:id="9" w:name="__DdeLink__742_838229597"/>
+      <w:bookmarkStart w:id="10" w:name="_Toc494097104"/>
       <w:bookmarkEnd w:id="9"/>
-    </w:p>
-    <w:p>
-      <w:r>
-        <w:t>We have identified four major stakeholders:</w:t>
-      </w:r>
-    </w:p>
-    <w:p/>
-    <w:p>
-      <w:r>
-        <w:t>S1: The customer/end user -- In this case, the customer and end user can be considered the same group.  They are people who pay for and use this software.</w:t>
-      </w:r>
-    </w:p>
-    <w:p/>
-    <w:p>
-      <w:r>
-        <w:t>S2: The design team -- These are the people in charge of making the necessary decisions to make this project a reality.</w:t>
-      </w:r>
-    </w:p>
-    <w:p/>
-    <w:p>
-      <w:r>
-        <w:t>S3: Video game publisher –  A publisher gets the completed game to the customers.  It can either be an external publishing company or the design team could self-publish.  Using an existing IP may limit the publishing options.</w:t>
-      </w:r>
-    </w:p>
-    <w:p/>
-    <w:p>
-      <w:r>
-        <w:t>S4: Board game publisher – Dominion is an existing IP and the rights to digitally publish would have to be obtained from the publisher of the cardboard version.  The publisher has been identified as Rio Grande Games.</w:t>
-      </w:r>
-    </w:p>
-    <w:p/>
-    <w:p>
-      <w:pPr>
-        <w:pStyle w:val="Heading1"/>
-      </w:pPr>
-      <w:bookmarkStart w:id="10" w:name="__DdeLink__742_838229597"/>
-      <w:bookmarkStart w:id="11" w:name="_Toc494097104"/>
+      <w:r>
+        <w:t>Actors and Goals</w:t>
+      </w:r>
       <w:bookmarkEnd w:id="10"/>
-      <w:r>
-        <w:t>Actors and Goals</w:t>
-      </w:r>
-      <w:bookmarkEnd w:id="11"/>
     </w:p>
     <w:p>
       <w:r>
@@ -6024,12 +6022,12 @@
       <w:pPr>
         <w:pStyle w:val="Heading1"/>
       </w:pPr>
-      <w:bookmarkStart w:id="12" w:name="_Toc494097105"/>
+      <w:bookmarkStart w:id="11" w:name="_Toc494097105"/>
       <w:r>
         <w:lastRenderedPageBreak/>
         <w:t>Casual Use Cases</w:t>
       </w:r>
-      <w:bookmarkEnd w:id="12"/>
+      <w:bookmarkEnd w:id="11"/>
     </w:p>
     <w:p>
       <w:r>
@@ -6169,8 +6167,8 @@
       <w:r>
         <w:tab/>
       </w:r>
-      <w:bookmarkStart w:id="13" w:name="__DdeLink__818_2915995668"/>
-      <w:bookmarkEnd w:id="13"/>
+      <w:bookmarkStart w:id="12" w:name="__DdeLink__818_2915995668"/>
+      <w:bookmarkEnd w:id="12"/>
       <w:r>
         <w:t xml:space="preserve">(optional sub use case, «extend» UC-1: Play Game). </w:t>
       </w:r>
@@ -6217,6 +6215,8 @@
         <w:tab/>
         <w:t>Derived from Req 11</w:t>
       </w:r>
+      <w:bookmarkStart w:id="13" w:name="_GoBack"/>
+      <w:bookmarkEnd w:id="13"/>
     </w:p>
     <w:p>
       <w:pPr>
@@ -6234,16 +6234,16 @@
           <w:noProof/>
         </w:rPr>
         <w:drawing>
-          <wp:anchor distT="0" distB="0" distL="0" distR="0" simplePos="0" relativeHeight="22" behindDoc="0" locked="0" layoutInCell="1" allowOverlap="1" wp14:anchorId="01319218" wp14:editId="65BE5285">
+          <wp:anchor distT="0" distB="0" distL="0" distR="0" simplePos="0" relativeHeight="22" behindDoc="0" locked="0" layoutInCell="1" allowOverlap="1" wp14:anchorId="01319218" wp14:editId="3A927C11">
             <wp:simplePos x="0" y="0"/>
-            <wp:positionH relativeFrom="column">
-              <wp:align>center</wp:align>
+            <wp:positionH relativeFrom="margin">
+              <wp:align>right</wp:align>
             </wp:positionH>
             <wp:positionV relativeFrom="paragraph">
               <wp:posOffset>635</wp:posOffset>
             </wp:positionV>
             <wp:extent cx="5943600" cy="4411980"/>
-            <wp:effectExtent l="0" t="0" r="0" b="0"/>
+            <wp:effectExtent l="0" t="0" r="0" b="7620"/>
             <wp:wrapSquare wrapText="largest"/>
             <wp:docPr id="19" name="Image3"/>
             <wp:cNvGraphicFramePr>
@@ -8540,7 +8540,7 @@
 </file>
 
 <file path=word/endnotes.xml><?xml version="1.0" encoding="utf-8"?>
-<w:endnotes xmlns:wpc="http://schemas.microsoft.com/office/word/2010/wordprocessingCanvas" xmlns:mo="http://schemas.microsoft.com/office/mac/office/2008/main" xmlns:mc="http://schemas.openxmlformats.org/markup-compatibility/2006" xmlns:mv="urn:schemas-microsoft-com:mac:vml" xmlns:o="urn:schemas-microsoft-com:office:office" xmlns:r="http://schemas.openxmlformats.org/officeDocument/2006/relationships" xmlns:m="http://schemas.openxmlformats.org/officeDocument/2006/math" xmlns:v="urn:schemas-microsoft-com:vml" xmlns:wp14="http://schemas.microsoft.com/office/word/2010/wordprocessingDrawing" xmlns:wp="http://schemas.openxmlformats.org/drawingml/2006/wordprocessingDrawing" xmlns:w10="urn:schemas-microsoft-com:office:word" xmlns:w="http://schemas.openxmlformats.org/wordprocessingml/2006/main" xmlns:w14="http://schemas.microsoft.com/office/word/2010/wordml" xmlns:w15="http://schemas.microsoft.com/office/word/2012/wordml" xmlns:wpg="http://schemas.microsoft.com/office/word/2010/wordprocessingGroup" xmlns:wpi="http://schemas.microsoft.com/office/word/2010/wordprocessingInk" xmlns:wne="http://schemas.microsoft.com/office/word/2006/wordml" xmlns:wps="http://schemas.microsoft.com/office/word/2010/wordprocessingShape" mc:Ignorable="w14 w15 wp14">
+<w:endnotes xmlns:wpc="http://schemas.microsoft.com/office/word/2010/wordprocessingCanvas" xmlns:cx="http://schemas.microsoft.com/office/drawing/2014/chartex" xmlns:cx1="http://schemas.microsoft.com/office/drawing/2015/9/8/chartex" xmlns:cx2="http://schemas.microsoft.com/office/drawing/2015/10/21/chartex" xmlns:cx3="http://schemas.microsoft.com/office/drawing/2016/5/9/chartex" xmlns:cx4="http://schemas.microsoft.com/office/drawing/2016/5/10/chartex" xmlns:cx5="http://schemas.microsoft.com/office/drawing/2016/5/11/chartex" xmlns:cx6="http://schemas.microsoft.com/office/drawing/2016/5/12/chartex" xmlns:cx7="http://schemas.microsoft.com/office/drawing/2016/5/13/chartex" xmlns:cx8="http://schemas.microsoft.com/office/drawing/2016/5/14/chartex" xmlns:mc="http://schemas.openxmlformats.org/markup-compatibility/2006" xmlns:aink="http://schemas.microsoft.com/office/drawing/2016/ink" xmlns:am3d="http://schemas.microsoft.com/office/drawing/2017/model3d" xmlns:o="urn:schemas-microsoft-com:office:office" xmlns:r="http://schemas.openxmlformats.org/officeDocument/2006/relationships" xmlns:m="http://schemas.openxmlformats.org/officeDocument/2006/math" xmlns:v="urn:schemas-microsoft-com:vml" xmlns:wp14="http://schemas.microsoft.com/office/word/2010/wordprocessingDrawing" xmlns:wp="http://schemas.openxmlformats.org/drawingml/2006/wordprocessingDrawing" xmlns:w10="urn:schemas-microsoft-com:office:word" xmlns:w="http://schemas.openxmlformats.org/wordprocessingml/2006/main" xmlns:w14="http://schemas.microsoft.com/office/word/2010/wordml" xmlns:w15="http://schemas.microsoft.com/office/word/2012/wordml" xmlns:w16cid="http://schemas.microsoft.com/office/word/2016/wordml/cid" xmlns:w16se="http://schemas.microsoft.com/office/word/2015/wordml/symex" xmlns:wpg="http://schemas.microsoft.com/office/word/2010/wordprocessingGroup" xmlns:wpi="http://schemas.microsoft.com/office/word/2010/wordprocessingInk" xmlns:wne="http://schemas.microsoft.com/office/word/2006/wordml" xmlns:wps="http://schemas.microsoft.com/office/word/2010/wordprocessingShape" mc:Ignorable="w14 w15 w16se w16cid wp14">
   <w:endnote w:type="separator" w:id="-1">
     <w:p>
       <w:pPr>
@@ -8565,7 +8565,7 @@
 </file>
 
 <file path=word/footnotes.xml><?xml version="1.0" encoding="utf-8"?>
-<w:footnotes xmlns:wpc="http://schemas.microsoft.com/office/word/2010/wordprocessingCanvas" xmlns:mo="http://schemas.microsoft.com/office/mac/office/2008/main" xmlns:mc="http://schemas.openxmlformats.org/markup-compatibility/2006" xmlns:mv="urn:schemas-microsoft-com:mac:vml" xmlns:o="urn:schemas-microsoft-com:office:office" xmlns:r="http://schemas.openxmlformats.org/officeDocument/2006/relationships" xmlns:m="http://schemas.openxmlformats.org/officeDocument/2006/math" xmlns:v="urn:schemas-microsoft-com:vml" xmlns:wp14="http://schemas.microsoft.com/office/word/2010/wordprocessingDrawing" xmlns:wp="http://schemas.openxmlformats.org/drawingml/2006/wordprocessingDrawing" xmlns:w10="urn:schemas-microsoft-com:office:word" xmlns:w="http://schemas.openxmlformats.org/wordprocessingml/2006/main" xmlns:w14="http://schemas.microsoft.com/office/word/2010/wordml" xmlns:w15="http://schemas.microsoft.com/office/word/2012/wordml" xmlns:wpg="http://schemas.microsoft.com/office/word/2010/wordprocessingGroup" xmlns:wpi="http://schemas.microsoft.com/office/word/2010/wordprocessingInk" xmlns:wne="http://schemas.microsoft.com/office/word/2006/wordml" xmlns:wps="http://schemas.microsoft.com/office/word/2010/wordprocessingShape" mc:Ignorable="w14 w15 wp14">
+<w:footnotes xmlns:wpc="http://schemas.microsoft.com/office/word/2010/wordprocessingCanvas" xmlns:cx="http://schemas.microsoft.com/office/drawing/2014/chartex" xmlns:cx1="http://schemas.microsoft.com/office/drawing/2015/9/8/chartex" xmlns:cx2="http://schemas.microsoft.com/office/drawing/2015/10/21/chartex" xmlns:cx3="http://schemas.microsoft.com/office/drawing/2016/5/9/chartex" xmlns:cx4="http://schemas.microsoft.com/office/drawing/2016/5/10/chartex" xmlns:cx5="http://schemas.microsoft.com/office/drawing/2016/5/11/chartex" xmlns:cx6="http://schemas.microsoft.com/office/drawing/2016/5/12/chartex" xmlns:cx7="http://schemas.microsoft.com/office/drawing/2016/5/13/chartex" xmlns:cx8="http://schemas.microsoft.com/office/drawing/2016/5/14/chartex" xmlns:mc="http://schemas.openxmlformats.org/markup-compatibility/2006" xmlns:aink="http://schemas.microsoft.com/office/drawing/2016/ink" xmlns:am3d="http://schemas.microsoft.com/office/drawing/2017/model3d" xmlns:o="urn:schemas-microsoft-com:office:office" xmlns:r="http://schemas.openxmlformats.org/officeDocument/2006/relationships" xmlns:m="http://schemas.openxmlformats.org/officeDocument/2006/math" xmlns:v="urn:schemas-microsoft-com:vml" xmlns:wp14="http://schemas.microsoft.com/office/word/2010/wordprocessingDrawing" xmlns:wp="http://schemas.openxmlformats.org/drawingml/2006/wordprocessingDrawing" xmlns:w10="urn:schemas-microsoft-com:office:word" xmlns:w="http://schemas.openxmlformats.org/wordprocessingml/2006/main" xmlns:w14="http://schemas.microsoft.com/office/word/2010/wordml" xmlns:w15="http://schemas.microsoft.com/office/word/2012/wordml" xmlns:w16cid="http://schemas.microsoft.com/office/word/2016/wordml/cid" xmlns:w16se="http://schemas.microsoft.com/office/word/2015/wordml/symex" xmlns:wpg="http://schemas.microsoft.com/office/word/2010/wordprocessingGroup" xmlns:wpi="http://schemas.microsoft.com/office/word/2010/wordprocessingInk" xmlns:wne="http://schemas.microsoft.com/office/word/2006/wordml" xmlns:wps="http://schemas.microsoft.com/office/word/2010/wordprocessingShape" mc:Ignorable="w14 w15 w16se w16cid wp14">
   <w:footnote w:type="separator" w:id="-1">
     <w:p>
       <w:pPr>
@@ -8590,7 +8590,7 @@
 </file>
 
 <file path=word/header1.xml><?xml version="1.0" encoding="utf-8"?>
-<w:hdr xmlns:wpc="http://schemas.microsoft.com/office/word/2010/wordprocessingCanvas" xmlns:mo="http://schemas.microsoft.com/office/mac/office/2008/main" xmlns:mc="http://schemas.openxmlformats.org/markup-compatibility/2006" xmlns:mv="urn:schemas-microsoft-com:mac:vml" xmlns:o="urn:schemas-microsoft-com:office:office" xmlns:r="http://schemas.openxmlformats.org/officeDocument/2006/relationships" xmlns:m="http://schemas.openxmlformats.org/officeDocument/2006/math" xmlns:v="urn:schemas-microsoft-com:vml" xmlns:wp14="http://schemas.microsoft.com/office/word/2010/wordprocessingDrawing" xmlns:wp="http://schemas.openxmlformats.org/drawingml/2006/wordprocessingDrawing" xmlns:w10="urn:schemas-microsoft-com:office:word" xmlns:w="http://schemas.openxmlformats.org/wordprocessingml/2006/main" xmlns:w14="http://schemas.microsoft.com/office/word/2010/wordml" xmlns:w15="http://schemas.microsoft.com/office/word/2012/wordml" xmlns:wpg="http://schemas.microsoft.com/office/word/2010/wordprocessingGroup" xmlns:wpi="http://schemas.microsoft.com/office/word/2010/wordprocessingInk" xmlns:wne="http://schemas.microsoft.com/office/word/2006/wordml" xmlns:wps="http://schemas.microsoft.com/office/word/2010/wordprocessingShape" mc:Ignorable="w14 w15 wp14">
+<w:hdr xmlns:wpc="http://schemas.microsoft.com/office/word/2010/wordprocessingCanvas" xmlns:cx="http://schemas.microsoft.com/office/drawing/2014/chartex" xmlns:cx1="http://schemas.microsoft.com/office/drawing/2015/9/8/chartex" xmlns:cx2="http://schemas.microsoft.com/office/drawing/2015/10/21/chartex" xmlns:cx3="http://schemas.microsoft.com/office/drawing/2016/5/9/chartex" xmlns:cx4="http://schemas.microsoft.com/office/drawing/2016/5/10/chartex" xmlns:cx5="http://schemas.microsoft.com/office/drawing/2016/5/11/chartex" xmlns:cx6="http://schemas.microsoft.com/office/drawing/2016/5/12/chartex" xmlns:cx7="http://schemas.microsoft.com/office/drawing/2016/5/13/chartex" xmlns:cx8="http://schemas.microsoft.com/office/drawing/2016/5/14/chartex" xmlns:mc="http://schemas.openxmlformats.org/markup-compatibility/2006" xmlns:aink="http://schemas.microsoft.com/office/drawing/2016/ink" xmlns:am3d="http://schemas.microsoft.com/office/drawing/2017/model3d" xmlns:o="urn:schemas-microsoft-com:office:office" xmlns:r="http://schemas.openxmlformats.org/officeDocument/2006/relationships" xmlns:m="http://schemas.openxmlformats.org/officeDocument/2006/math" xmlns:v="urn:schemas-microsoft-com:vml" xmlns:wp14="http://schemas.microsoft.com/office/word/2010/wordprocessingDrawing" xmlns:wp="http://schemas.openxmlformats.org/drawingml/2006/wordprocessingDrawing" xmlns:w10="urn:schemas-microsoft-com:office:word" xmlns:w="http://schemas.openxmlformats.org/wordprocessingml/2006/main" xmlns:w14="http://schemas.microsoft.com/office/word/2010/wordml" xmlns:w15="http://schemas.microsoft.com/office/word/2012/wordml" xmlns:w16cid="http://schemas.microsoft.com/office/word/2016/wordml/cid" xmlns:w16se="http://schemas.microsoft.com/office/word/2015/wordml/symex" xmlns:wpg="http://schemas.microsoft.com/office/word/2010/wordprocessingGroup" xmlns:wpi="http://schemas.microsoft.com/office/word/2010/wordprocessingInk" xmlns:wne="http://schemas.microsoft.com/office/word/2006/wordml" xmlns:wps="http://schemas.microsoft.com/office/word/2010/wordprocessingShape" mc:Ignorable="w14 w15 w16se w16cid wp14">
   <w:sdt>
     <w:sdtPr>
       <w:id w:val="1986834445"/>
@@ -8620,7 +8620,7 @@
           <w:rPr>
             <w:noProof/>
           </w:rPr>
-          <w:t>2</w:t>
+          <w:t>13</w:t>
         </w:r>
         <w:r>
           <w:fldChar w:fldCharType="end"/>
@@ -8637,7 +8637,7 @@
 </file>
 
 <file path=word/header2.xml><?xml version="1.0" encoding="utf-8"?>
-<w:hdr xmlns:wpc="http://schemas.microsoft.com/office/word/2010/wordprocessingCanvas" xmlns:mo="http://schemas.microsoft.com/office/mac/office/2008/main" xmlns:mc="http://schemas.openxmlformats.org/markup-compatibility/2006" xmlns:mv="urn:schemas-microsoft-com:mac:vml" xmlns:o="urn:schemas-microsoft-com:office:office" xmlns:r="http://schemas.openxmlformats.org/officeDocument/2006/relationships" xmlns:m="http://schemas.openxmlformats.org/officeDocument/2006/math" xmlns:v="urn:schemas-microsoft-com:vml" xmlns:wp14="http://schemas.microsoft.com/office/word/2010/wordprocessingDrawing" xmlns:wp="http://schemas.openxmlformats.org/drawingml/2006/wordprocessingDrawing" xmlns:w10="urn:schemas-microsoft-com:office:word" xmlns:w="http://schemas.openxmlformats.org/wordprocessingml/2006/main" xmlns:w14="http://schemas.microsoft.com/office/word/2010/wordml" xmlns:w15="http://schemas.microsoft.com/office/word/2012/wordml" xmlns:wpg="http://schemas.microsoft.com/office/word/2010/wordprocessingGroup" xmlns:wpi="http://schemas.microsoft.com/office/word/2010/wordprocessingInk" xmlns:wne="http://schemas.microsoft.com/office/word/2006/wordml" xmlns:wps="http://schemas.microsoft.com/office/word/2010/wordprocessingShape" mc:Ignorable="w14 w15 wp14">
+<w:hdr xmlns:wpc="http://schemas.microsoft.com/office/word/2010/wordprocessingCanvas" xmlns:cx="http://schemas.microsoft.com/office/drawing/2014/chartex" xmlns:cx1="http://schemas.microsoft.com/office/drawing/2015/9/8/chartex" xmlns:cx2="http://schemas.microsoft.com/office/drawing/2015/10/21/chartex" xmlns:cx3="http://schemas.microsoft.com/office/drawing/2016/5/9/chartex" xmlns:cx4="http://schemas.microsoft.com/office/drawing/2016/5/10/chartex" xmlns:cx5="http://schemas.microsoft.com/office/drawing/2016/5/11/chartex" xmlns:cx6="http://schemas.microsoft.com/office/drawing/2016/5/12/chartex" xmlns:cx7="http://schemas.microsoft.com/office/drawing/2016/5/13/chartex" xmlns:cx8="http://schemas.microsoft.com/office/drawing/2016/5/14/chartex" xmlns:mc="http://schemas.openxmlformats.org/markup-compatibility/2006" xmlns:aink="http://schemas.microsoft.com/office/drawing/2016/ink" xmlns:am3d="http://schemas.microsoft.com/office/drawing/2017/model3d" xmlns:o="urn:schemas-microsoft-com:office:office" xmlns:r="http://schemas.openxmlformats.org/officeDocument/2006/relationships" xmlns:m="http://schemas.openxmlformats.org/officeDocument/2006/math" xmlns:v="urn:schemas-microsoft-com:vml" xmlns:wp14="http://schemas.microsoft.com/office/word/2010/wordprocessingDrawing" xmlns:wp="http://schemas.openxmlformats.org/drawingml/2006/wordprocessingDrawing" xmlns:w10="urn:schemas-microsoft-com:office:word" xmlns:w="http://schemas.openxmlformats.org/wordprocessingml/2006/main" xmlns:w14="http://schemas.microsoft.com/office/word/2010/wordml" xmlns:w15="http://schemas.microsoft.com/office/word/2012/wordml" xmlns:w16cid="http://schemas.microsoft.com/office/word/2016/wordml/cid" xmlns:w16se="http://schemas.microsoft.com/office/word/2015/wordml/symex" xmlns:wpg="http://schemas.microsoft.com/office/word/2010/wordprocessingGroup" xmlns:wpi="http://schemas.microsoft.com/office/word/2010/wordprocessingInk" xmlns:wne="http://schemas.microsoft.com/office/word/2006/wordml" xmlns:wps="http://schemas.microsoft.com/office/word/2010/wordprocessingShape" mc:Ignorable="w14 w15 w16se w16cid wp14">
   <w:sdt>
     <w:sdtPr>
       <w:id w:val="1159699893"/>
@@ -8667,7 +8667,7 @@
           <w:rPr>
             <w:noProof/>
           </w:rPr>
-          <w:t>23</w:t>
+          <w:t>22</w:t>
         </w:r>
         <w:r>
           <w:fldChar w:fldCharType="end"/>
@@ -8684,8 +8684,8 @@
 </file>
 
 <file path=word/numbering.xml><?xml version="1.0" encoding="utf-8"?>
-<w:numbering xmlns:wpc="http://schemas.microsoft.com/office/word/2010/wordprocessingCanvas" xmlns:mo="http://schemas.microsoft.com/office/mac/office/2008/main" xmlns:mc="http://schemas.openxmlformats.org/markup-compatibility/2006" xmlns:mv="urn:schemas-microsoft-com:mac:vml" xmlns:o="urn:schemas-microsoft-com:office:office" xmlns:r="http://schemas.openxmlformats.org/officeDocument/2006/relationships" xmlns:m="http://schemas.openxmlformats.org/officeDocument/2006/math" xmlns:v="urn:schemas-microsoft-com:vml" xmlns:wp14="http://schemas.microsoft.com/office/word/2010/wordprocessingDrawing" xmlns:wp="http://schemas.openxmlformats.org/drawingml/2006/wordprocessingDrawing" xmlns:w10="urn:schemas-microsoft-com:office:word" xmlns:w="http://schemas.openxmlformats.org/wordprocessingml/2006/main" xmlns:w14="http://schemas.microsoft.com/office/word/2010/wordml" xmlns:w15="http://schemas.microsoft.com/office/word/2012/wordml" xmlns:wpg="http://schemas.microsoft.com/office/word/2010/wordprocessingGroup" xmlns:wpi="http://schemas.microsoft.com/office/word/2010/wordprocessingInk" xmlns:wne="http://schemas.microsoft.com/office/word/2006/wordml" xmlns:wps="http://schemas.microsoft.com/office/word/2010/wordprocessingShape" mc:Ignorable="w14 w15 wp14">
-  <w:abstractNum w:abstractNumId="0">
+<w:numbering xmlns:wpc="http://schemas.microsoft.com/office/word/2010/wordprocessingCanvas" xmlns:cx="http://schemas.microsoft.com/office/drawing/2014/chartex" xmlns:cx1="http://schemas.microsoft.com/office/drawing/2015/9/8/chartex" xmlns:cx2="http://schemas.microsoft.com/office/drawing/2015/10/21/chartex" xmlns:cx3="http://schemas.microsoft.com/office/drawing/2016/5/9/chartex" xmlns:cx4="http://schemas.microsoft.com/office/drawing/2016/5/10/chartex" xmlns:cx5="http://schemas.microsoft.com/office/drawing/2016/5/11/chartex" xmlns:cx6="http://schemas.microsoft.com/office/drawing/2016/5/12/chartex" xmlns:cx7="http://schemas.microsoft.com/office/drawing/2016/5/13/chartex" xmlns:cx8="http://schemas.microsoft.com/office/drawing/2016/5/14/chartex" xmlns:mc="http://schemas.openxmlformats.org/markup-compatibility/2006" xmlns:aink="http://schemas.microsoft.com/office/drawing/2016/ink" xmlns:am3d="http://schemas.microsoft.com/office/drawing/2017/model3d" xmlns:o="urn:schemas-microsoft-com:office:office" xmlns:r="http://schemas.openxmlformats.org/officeDocument/2006/relationships" xmlns:m="http://schemas.openxmlformats.org/officeDocument/2006/math" xmlns:v="urn:schemas-microsoft-com:vml" xmlns:wp14="http://schemas.microsoft.com/office/word/2010/wordprocessingDrawing" xmlns:wp="http://schemas.openxmlformats.org/drawingml/2006/wordprocessingDrawing" xmlns:w10="urn:schemas-microsoft-com:office:word" xmlns:w="http://schemas.openxmlformats.org/wordprocessingml/2006/main" xmlns:w14="http://schemas.microsoft.com/office/word/2010/wordml" xmlns:w15="http://schemas.microsoft.com/office/word/2012/wordml" xmlns:w16cid="http://schemas.microsoft.com/office/word/2016/wordml/cid" xmlns:w16se="http://schemas.microsoft.com/office/word/2015/wordml/symex" xmlns:wpg="http://schemas.microsoft.com/office/word/2010/wordprocessingGroup" xmlns:wpi="http://schemas.microsoft.com/office/word/2010/wordprocessingInk" xmlns:wne="http://schemas.microsoft.com/office/word/2006/wordml" xmlns:wps="http://schemas.microsoft.com/office/word/2010/wordprocessingShape" mc:Ignorable="w14 w15 w16se w16cid wp14">
+  <w:abstractNum w:abstractNumId="0" w15:restartNumberingAfterBreak="0">
     <w:nsid w:val="075630E1"/>
     <w:multiLevelType w:val="hybridMultilevel"/>
     <w:tmpl w:val="EAB0EC8E"/>
@@ -8771,7 +8771,7 @@
       </w:pPr>
     </w:lvl>
   </w:abstractNum>
-  <w:abstractNum w:abstractNumId="1">
+  <w:abstractNum w:abstractNumId="1" w15:restartNumberingAfterBreak="0">
     <w:nsid w:val="08346F09"/>
     <w:multiLevelType w:val="hybridMultilevel"/>
     <w:tmpl w:val="FC40EA52"/>
@@ -8857,7 +8857,7 @@
       </w:pPr>
     </w:lvl>
   </w:abstractNum>
-  <w:abstractNum w:abstractNumId="2">
+  <w:abstractNum w:abstractNumId="2" w15:restartNumberingAfterBreak="0">
     <w:nsid w:val="17652ACE"/>
     <w:multiLevelType w:val="multilevel"/>
     <w:tmpl w:val="93ACAEFC"/>
@@ -8952,7 +8952,7 @@
       </w:pPr>
     </w:lvl>
   </w:abstractNum>
-  <w:abstractNum w:abstractNumId="3">
+  <w:abstractNum w:abstractNumId="3" w15:restartNumberingAfterBreak="0">
     <w:nsid w:val="4481456E"/>
     <w:multiLevelType w:val="multilevel"/>
     <w:tmpl w:val="9F200B32"/>
@@ -9066,7 +9066,7 @@
       </w:rPr>
     </w:lvl>
   </w:abstractNum>
-  <w:abstractNum w:abstractNumId="4">
+  <w:abstractNum w:abstractNumId="4" w15:restartNumberingAfterBreak="0">
     <w:nsid w:val="48B50B81"/>
     <w:multiLevelType w:val="multilevel"/>
     <w:tmpl w:val="E522D040"/>
@@ -9180,7 +9180,7 @@
       </w:rPr>
     </w:lvl>
   </w:abstractNum>
-  <w:abstractNum w:abstractNumId="5">
+  <w:abstractNum w:abstractNumId="5" w15:restartNumberingAfterBreak="0">
     <w:nsid w:val="4CBB5CC8"/>
     <w:multiLevelType w:val="hybridMultilevel"/>
     <w:tmpl w:val="71D8E96E"/>
@@ -9266,7 +9266,7 @@
       </w:pPr>
     </w:lvl>
   </w:abstractNum>
-  <w:abstractNum w:abstractNumId="6">
+  <w:abstractNum w:abstractNumId="6" w15:restartNumberingAfterBreak="0">
     <w:nsid w:val="4FD02C20"/>
     <w:multiLevelType w:val="hybridMultilevel"/>
     <w:tmpl w:val="E466D052"/>
@@ -9352,7 +9352,7 @@
       </w:pPr>
     </w:lvl>
   </w:abstractNum>
-  <w:abstractNum w:abstractNumId="7">
+  <w:abstractNum w:abstractNumId="7" w15:restartNumberingAfterBreak="0">
     <w:nsid w:val="6304659A"/>
     <w:multiLevelType w:val="multilevel"/>
     <w:tmpl w:val="2A72E308"/>
@@ -9466,7 +9466,7 @@
       </w:rPr>
     </w:lvl>
   </w:abstractNum>
-  <w:abstractNum w:abstractNumId="8">
+  <w:abstractNum w:abstractNumId="8" w15:restartNumberingAfterBreak="0">
     <w:nsid w:val="6FB07506"/>
     <w:multiLevelType w:val="multilevel"/>
     <w:tmpl w:val="953810AA"/>
@@ -9580,7 +9580,7 @@
       </w:rPr>
     </w:lvl>
   </w:abstractNum>
-  <w:abstractNum w:abstractNumId="9">
+  <w:abstractNum w:abstractNumId="9" w15:restartNumberingAfterBreak="0">
     <w:nsid w:val="7A8A54E9"/>
     <w:multiLevelType w:val="hybridMultilevel"/>
     <w:tmpl w:val="66BCD848"/>
@@ -9666,7 +9666,7 @@
       </w:pPr>
     </w:lvl>
   </w:abstractNum>
-  <w:abstractNum w:abstractNumId="10">
+  <w:abstractNum w:abstractNumId="10" w15:restartNumberingAfterBreak="0">
     <w:nsid w:val="7FBF0464"/>
     <w:multiLevelType w:val="hybridMultilevel"/>
     <w:tmpl w:val="46629066"/>
@@ -9789,7 +9789,7 @@
 </file>
 
 <file path=word/styles.xml><?xml version="1.0" encoding="utf-8"?>
-<w:styles xmlns:mc="http://schemas.openxmlformats.org/markup-compatibility/2006" xmlns:r="http://schemas.openxmlformats.org/officeDocument/2006/relationships" xmlns:w="http://schemas.openxmlformats.org/wordprocessingml/2006/main" xmlns:w14="http://schemas.microsoft.com/office/word/2010/wordml" xmlns:w15="http://schemas.microsoft.com/office/word/2012/wordml" mc:Ignorable="w14 w15">
+<w:styles xmlns:mc="http://schemas.openxmlformats.org/markup-compatibility/2006" xmlns:r="http://schemas.openxmlformats.org/officeDocument/2006/relationships" xmlns:w="http://schemas.openxmlformats.org/wordprocessingml/2006/main" xmlns:w14="http://schemas.microsoft.com/office/word/2010/wordml" xmlns:w15="http://schemas.microsoft.com/office/word/2012/wordml" xmlns:w16cid="http://schemas.microsoft.com/office/word/2016/wordml/cid" xmlns:w16se="http://schemas.microsoft.com/office/word/2015/wordml/symex" mc:Ignorable="w14 w15 w16se w16cid">
   <w:docDefaults>
     <w:rPrDefault>
       <w:rPr>
@@ -9801,7 +9801,7 @@
     </w:rPrDefault>
     <w:pPrDefault/>
   </w:docDefaults>
-  <w:latentStyles w:defLockedState="0" w:defUIPriority="99" w:defSemiHidden="0" w:defUnhideWhenUsed="0" w:defQFormat="0" w:count="380">
+  <w:latentStyles w:defLockedState="0" w:defUIPriority="99" w:defSemiHidden="0" w:defUnhideWhenUsed="0" w:defQFormat="0" w:count="375">
     <w:lsdException w:name="Normal" w:uiPriority="0" w:qFormat="1"/>
     <w:lsdException w:name="heading 1" w:uiPriority="9" w:qFormat="1"/>
     <w:lsdException w:name="heading 2" w:semiHidden="1" w:uiPriority="9" w:unhideWhenUsed="1" w:qFormat="1"/>
@@ -11473,7 +11473,7 @@
 </file>
 
 <file path=customXml/itemProps1.xml><?xml version="1.0" encoding="utf-8"?>
-<ds:datastoreItem xmlns:ds="http://schemas.openxmlformats.org/officeDocument/2006/customXml" ds:itemID="{C84E0D26-643A-064A-A5A5-FE984C67280B}">
+<ds:datastoreItem xmlns:ds="http://schemas.openxmlformats.org/officeDocument/2006/customXml" ds:itemID="{56C50B9D-F447-4014-857C-533C125FFC91}">
   <ds:schemaRefs>
     <ds:schemaRef ds:uri="http://schemas.openxmlformats.org/officeDocument/2006/bibliography"/>
   </ds:schemaRefs>

</xml_diff>